<commit_message>
Page 20 Manual de Usuario
</commit_message>
<xml_diff>
--- a/tcu/documentos/MANUAL DE USUARIO DEL SOFTWARE DE TCU.docx
+++ b/tcu/documentos/MANUAL DE USUARIO DEL SOFTWARE DE TCU.docx
@@ -17,7 +17,7 @@
           <w:lang w:eastAsia="es-CR"/>
         </w:rPr>
         <w:drawing>
-          <wp:anchor distT="0" distB="0" distL="114300" distR="114300" simplePos="0" relativeHeight="251658240" behindDoc="0" locked="0" layoutInCell="1" allowOverlap="1" wp14:anchorId="08BCAF7E" wp14:editId="49A52D45">
+          <wp:anchor distT="0" distB="0" distL="114300" distR="114300" simplePos="0" relativeHeight="251658240" behindDoc="0" locked="0" layoutInCell="1" allowOverlap="1" wp14:anchorId="0B931B52" wp14:editId="258BBFC1">
             <wp:simplePos x="0" y="0"/>
             <wp:positionH relativeFrom="margin">
               <wp:align>center</wp:align>
@@ -260,7 +260,7 @@
           <w:r>
             <w:fldChar w:fldCharType="separate"/>
           </w:r>
-          <w:hyperlink w:anchor="_Toc521684076" w:history="1">
+          <w:hyperlink w:anchor="_Toc521738459" w:history="1">
             <w:r>
               <w:rPr>
                 <w:rStyle w:val="Hipervnculo"/>
@@ -287,7 +287,7 @@
                 <w:noProof/>
                 <w:webHidden/>
               </w:rPr>
-              <w:instrText xml:space="preserve"> PAGEREF _Toc521684076 \h </w:instrText>
+              <w:instrText xml:space="preserve"> PAGEREF _Toc521738459 \h </w:instrText>
             </w:r>
             <w:r>
               <w:rPr>
@@ -331,7 +331,7 @@
               <w:lang w:eastAsia="es-CR"/>
             </w:rPr>
           </w:pPr>
-          <w:hyperlink w:anchor="_Toc521684077" w:history="1">
+          <w:hyperlink w:anchor="_Toc521738460" w:history="1">
             <w:r>
               <w:rPr>
                 <w:rStyle w:val="Hipervnculo"/>
@@ -374,7 +374,7 @@
                 <w:noProof/>
                 <w:webHidden/>
               </w:rPr>
-              <w:instrText xml:space="preserve"> PAGEREF _Toc521684077 \h </w:instrText>
+              <w:instrText xml:space="preserve"> PAGEREF _Toc521738460 \h </w:instrText>
             </w:r>
             <w:r>
               <w:rPr>
@@ -418,7 +418,7 @@
               <w:lang w:eastAsia="es-CR"/>
             </w:rPr>
           </w:pPr>
-          <w:hyperlink w:anchor="_Toc521684078" w:history="1">
+          <w:hyperlink w:anchor="_Toc521738461" w:history="1">
             <w:r>
               <w:rPr>
                 <w:rStyle w:val="Hipervnculo"/>
@@ -461,7 +461,7 @@
                 <w:noProof/>
                 <w:webHidden/>
               </w:rPr>
-              <w:instrText xml:space="preserve"> PAGEREF _Toc521684078 \h </w:instrText>
+              <w:instrText xml:space="preserve"> PAGEREF _Toc521738461 \h </w:instrText>
             </w:r>
             <w:r>
               <w:rPr>
@@ -505,7 +505,7 @@
               <w:lang w:eastAsia="es-CR"/>
             </w:rPr>
           </w:pPr>
-          <w:hyperlink w:anchor="_Toc521684079" w:history="1">
+          <w:hyperlink w:anchor="_Toc521738462" w:history="1">
             <w:r>
               <w:rPr>
                 <w:rStyle w:val="Hipervnculo"/>
@@ -548,7 +548,7 @@
                 <w:noProof/>
                 <w:webHidden/>
               </w:rPr>
-              <w:instrText xml:space="preserve"> PAGEREF _Toc521684079 \h </w:instrText>
+              <w:instrText xml:space="preserve"> PAGEREF _Toc521738462 \h </w:instrText>
             </w:r>
             <w:r>
               <w:rPr>
@@ -592,7 +592,7 @@
               <w:lang w:eastAsia="es-CR"/>
             </w:rPr>
           </w:pPr>
-          <w:hyperlink w:anchor="_Toc521684080" w:history="1">
+          <w:hyperlink w:anchor="_Toc521738463" w:history="1">
             <w:r>
               <w:rPr>
                 <w:rStyle w:val="Hipervnculo"/>
@@ -635,7 +635,7 @@
                 <w:noProof/>
                 <w:webHidden/>
               </w:rPr>
-              <w:instrText xml:space="preserve"> PAGEREF _Toc521684080 \h </w:instrText>
+              <w:instrText xml:space="preserve"> PAGEREF _Toc521738463 \h </w:instrText>
             </w:r>
             <w:r>
               <w:rPr>
@@ -679,7 +679,7 @@
               <w:lang w:eastAsia="es-CR"/>
             </w:rPr>
           </w:pPr>
-          <w:hyperlink w:anchor="_Toc521684081" w:history="1">
+          <w:hyperlink w:anchor="_Toc521738464" w:history="1">
             <w:r>
               <w:rPr>
                 <w:rStyle w:val="Hipervnculo"/>
@@ -722,7 +722,7 @@
                 <w:noProof/>
                 <w:webHidden/>
               </w:rPr>
-              <w:instrText xml:space="preserve"> PAGEREF _Toc521684081 \h </w:instrText>
+              <w:instrText xml:space="preserve"> PAGEREF _Toc521738464 \h </w:instrText>
             </w:r>
             <w:r>
               <w:rPr>
@@ -742,7 +742,7 @@
                 <w:noProof/>
                 <w:webHidden/>
               </w:rPr>
-              <w:t>6</w:t>
+              <w:t>7</w:t>
             </w:r>
             <w:r>
               <w:rPr>
@@ -767,7 +767,7 @@
               <w:lang w:eastAsia="es-CR"/>
             </w:rPr>
           </w:pPr>
-          <w:hyperlink w:anchor="_Toc521684082" w:history="1">
+          <w:hyperlink w:anchor="_Toc521738465" w:history="1">
             <w:r>
               <w:rPr>
                 <w:rStyle w:val="Hipervnculo"/>
@@ -810,7 +810,7 @@
                 <w:noProof/>
                 <w:webHidden/>
               </w:rPr>
-              <w:instrText xml:space="preserve"> PAGEREF _Toc521684082 \h </w:instrText>
+              <w:instrText xml:space="preserve"> PAGEREF _Toc521738465 \h </w:instrText>
             </w:r>
             <w:r>
               <w:rPr>
@@ -830,7 +830,7 @@
                 <w:noProof/>
                 <w:webHidden/>
               </w:rPr>
-              <w:t>6</w:t>
+              <w:t>7</w:t>
             </w:r>
             <w:r>
               <w:rPr>
@@ -855,7 +855,7 @@
               <w:lang w:eastAsia="es-CR"/>
             </w:rPr>
           </w:pPr>
-          <w:hyperlink w:anchor="_Toc521684083" w:history="1">
+          <w:hyperlink w:anchor="_Toc521738466" w:history="1">
             <w:r>
               <w:rPr>
                 <w:rStyle w:val="Hipervnculo"/>
@@ -898,7 +898,7 @@
                 <w:noProof/>
                 <w:webHidden/>
               </w:rPr>
-              <w:instrText xml:space="preserve"> PAGEREF _Toc521684083 \h </w:instrText>
+              <w:instrText xml:space="preserve"> PAGEREF _Toc521738466 \h </w:instrText>
             </w:r>
             <w:r>
               <w:rPr>
@@ -918,7 +918,7 @@
                 <w:noProof/>
                 <w:webHidden/>
               </w:rPr>
-              <w:t>6</w:t>
+              <w:t>8</w:t>
             </w:r>
             <w:r>
               <w:rPr>
@@ -943,7 +943,7 @@
               <w:lang w:eastAsia="es-CR"/>
             </w:rPr>
           </w:pPr>
-          <w:hyperlink w:anchor="_Toc521684084" w:history="1">
+          <w:hyperlink w:anchor="_Toc521738467" w:history="1">
             <w:r>
               <w:rPr>
                 <w:rStyle w:val="Hipervnculo"/>
@@ -965,7 +965,21 @@
                 <w:rStyle w:val="Hipervnculo"/>
                 <w:noProof/>
               </w:rPr>
-              <w:t>Reglamento y uso del sistema</w:t>
+              <w:t>R</w:t>
+            </w:r>
+            <w:r>
+              <w:rPr>
+                <w:rStyle w:val="Hipervnculo"/>
+                <w:noProof/>
+              </w:rPr>
+              <w:t>e</w:t>
+            </w:r>
+            <w:r>
+              <w:rPr>
+                <w:rStyle w:val="Hipervnculo"/>
+                <w:noProof/>
+              </w:rPr>
+              <w:t>glamento y uso del sistema</w:t>
             </w:r>
             <w:r>
               <w:rPr>
@@ -986,7 +1000,7 @@
                 <w:noProof/>
                 <w:webHidden/>
               </w:rPr>
-              <w:instrText xml:space="preserve"> PAGEREF _Toc521684084 \h </w:instrText>
+              <w:instrText xml:space="preserve"> PAGEREF _Toc521738467 \h </w:instrText>
             </w:r>
             <w:r>
               <w:rPr>
@@ -1006,7 +1020,7 @@
                 <w:noProof/>
                 <w:webHidden/>
               </w:rPr>
-              <w:t>6</w:t>
+              <w:t>9</w:t>
             </w:r>
             <w:r>
               <w:rPr>
@@ -1031,7 +1045,7 @@
               <w:lang w:eastAsia="es-CR"/>
             </w:rPr>
           </w:pPr>
-          <w:hyperlink w:anchor="_Toc521684085" w:history="1">
+          <w:hyperlink w:anchor="_Toc521738468" w:history="1">
             <w:r>
               <w:rPr>
                 <w:rStyle w:val="Hipervnculo"/>
@@ -1074,7 +1088,7 @@
                 <w:noProof/>
                 <w:webHidden/>
               </w:rPr>
-              <w:instrText xml:space="preserve"> PAGEREF _Toc521684085 \h </w:instrText>
+              <w:instrText xml:space="preserve"> PAGEREF _Toc521738468 \h </w:instrText>
             </w:r>
             <w:r>
               <w:rPr>
@@ -1094,7 +1108,7 @@
                 <w:noProof/>
                 <w:webHidden/>
               </w:rPr>
-              <w:t>7</w:t>
+              <w:t>10</w:t>
             </w:r>
             <w:r>
               <w:rPr>
@@ -1119,7 +1133,7 @@
               <w:lang w:eastAsia="es-CR"/>
             </w:rPr>
           </w:pPr>
-          <w:hyperlink w:anchor="_Toc521684086" w:history="1">
+          <w:hyperlink w:anchor="_Toc521738469" w:history="1">
             <w:r>
               <w:rPr>
                 <w:rStyle w:val="Hipervnculo"/>
@@ -1162,7 +1176,7 @@
                 <w:noProof/>
                 <w:webHidden/>
               </w:rPr>
-              <w:instrText xml:space="preserve"> PAGEREF _Toc521684086 \h </w:instrText>
+              <w:instrText xml:space="preserve"> PAGEREF _Toc521738469 \h </w:instrText>
             </w:r>
             <w:r>
               <w:rPr>
@@ -1182,7 +1196,7 @@
                 <w:noProof/>
                 <w:webHidden/>
               </w:rPr>
-              <w:t>7</w:t>
+              <w:t>12</w:t>
             </w:r>
             <w:r>
               <w:rPr>
@@ -1207,7 +1221,7 @@
               <w:lang w:eastAsia="es-CR"/>
             </w:rPr>
           </w:pPr>
-          <w:hyperlink w:anchor="_Toc521684087" w:history="1">
+          <w:hyperlink w:anchor="_Toc521738470" w:history="1">
             <w:r>
               <w:rPr>
                 <w:rStyle w:val="Hipervnculo"/>
@@ -1250,7 +1264,7 @@
                 <w:noProof/>
                 <w:webHidden/>
               </w:rPr>
-              <w:instrText xml:space="preserve"> PAGEREF _Toc521684087 \h </w:instrText>
+              <w:instrText xml:space="preserve"> PAGEREF _Toc521738470 \h </w:instrText>
             </w:r>
             <w:r>
               <w:rPr>
@@ -1270,7 +1284,7 @@
                 <w:noProof/>
                 <w:webHidden/>
               </w:rPr>
-              <w:t>7</w:t>
+              <w:t>13</w:t>
             </w:r>
             <w:r>
               <w:rPr>
@@ -1295,7 +1309,7 @@
               <w:lang w:eastAsia="es-CR"/>
             </w:rPr>
           </w:pPr>
-          <w:hyperlink w:anchor="_Toc521684088" w:history="1">
+          <w:hyperlink w:anchor="_Toc521738471" w:history="1">
             <w:r>
               <w:rPr>
                 <w:rStyle w:val="Hipervnculo"/>
@@ -1338,7 +1352,7 @@
                 <w:noProof/>
                 <w:webHidden/>
               </w:rPr>
-              <w:instrText xml:space="preserve"> PAGEREF _Toc521684088 \h </w:instrText>
+              <w:instrText xml:space="preserve"> PAGEREF _Toc521738471 \h </w:instrText>
             </w:r>
             <w:r>
               <w:rPr>
@@ -1358,7 +1372,7 @@
                 <w:noProof/>
                 <w:webHidden/>
               </w:rPr>
-              <w:t>7</w:t>
+              <w:t>13</w:t>
             </w:r>
             <w:r>
               <w:rPr>
@@ -1373,6 +1387,7 @@
           <w:pPr>
             <w:pStyle w:val="TDC2"/>
             <w:tabs>
+              <w:tab w:val="left" w:pos="660"/>
               <w:tab w:val="right" w:leader="dot" w:pos="8828"/>
             </w:tabs>
             <w:rPr>
@@ -1382,7 +1397,7 @@
               <w:lang w:eastAsia="es-CR"/>
             </w:rPr>
           </w:pPr>
-          <w:hyperlink w:anchor="_Toc521684089" w:history="1">
+          <w:hyperlink w:anchor="_Toc521738472" w:history="1">
             <w:r>
               <w:rPr>
                 <w:rStyle w:val="Hipervnculo"/>
@@ -1392,13 +1407,29 @@
             </w:r>
             <w:r>
               <w:rPr>
-                <w:noProof/>
-                <w:webHidden/>
+                <w:rFonts w:asciiTheme="minorHAnsi" w:eastAsiaTheme="minorEastAsia" w:hAnsiTheme="minorHAnsi"/>
+                <w:noProof/>
+                <w:sz w:val="22"/>
+                <w:lang w:eastAsia="es-CR"/>
               </w:rPr>
               <w:tab/>
             </w:r>
             <w:r>
               <w:rPr>
+                <w:rStyle w:val="Hipervnculo"/>
+                <w:noProof/>
+              </w:rPr>
+              <w:t>Detalle de Grupos de Trabajo</w:t>
+            </w:r>
+            <w:r>
+              <w:rPr>
+                <w:noProof/>
+                <w:webHidden/>
+              </w:rPr>
+              <w:tab/>
+            </w:r>
+            <w:r>
+              <w:rPr>
                 <w:noProof/>
                 <w:webHidden/>
               </w:rPr>
@@ -1409,7 +1440,7 @@
                 <w:noProof/>
                 <w:webHidden/>
               </w:rPr>
-              <w:instrText xml:space="preserve"> PAGEREF _Toc521684089 \h </w:instrText>
+              <w:instrText xml:space="preserve"> PAGEREF _Toc521738472 \h </w:instrText>
             </w:r>
             <w:r>
               <w:rPr>
@@ -1429,7 +1460,183 @@
                 <w:noProof/>
                 <w:webHidden/>
               </w:rPr>
-              <w:t>8</w:t>
+              <w:t>14</w:t>
+            </w:r>
+            <w:r>
+              <w:rPr>
+                <w:noProof/>
+                <w:webHidden/>
+              </w:rPr>
+              <w:fldChar w:fldCharType="end"/>
+            </w:r>
+          </w:hyperlink>
+        </w:p>
+        <w:p>
+          <w:pPr>
+            <w:pStyle w:val="TDC2"/>
+            <w:tabs>
+              <w:tab w:val="left" w:pos="660"/>
+              <w:tab w:val="right" w:leader="dot" w:pos="8828"/>
+            </w:tabs>
+            <w:rPr>
+              <w:rFonts w:asciiTheme="minorHAnsi" w:eastAsiaTheme="minorEastAsia" w:hAnsiTheme="minorHAnsi"/>
+              <w:noProof/>
+              <w:sz w:val="22"/>
+              <w:lang w:eastAsia="es-CR"/>
+            </w:rPr>
+          </w:pPr>
+          <w:hyperlink w:anchor="_Toc521738473" w:history="1">
+            <w:r>
+              <w:rPr>
+                <w:rStyle w:val="Hipervnculo"/>
+                <w:noProof/>
+              </w:rPr>
+              <w:t>i.</w:t>
+            </w:r>
+            <w:r>
+              <w:rPr>
+                <w:rFonts w:asciiTheme="minorHAnsi" w:eastAsiaTheme="minorEastAsia" w:hAnsiTheme="minorHAnsi"/>
+                <w:noProof/>
+                <w:sz w:val="22"/>
+                <w:lang w:eastAsia="es-CR"/>
+              </w:rPr>
+              <w:tab/>
+            </w:r>
+            <w:r>
+              <w:rPr>
+                <w:rStyle w:val="Hipervnculo"/>
+                <w:noProof/>
+              </w:rPr>
+              <w:t>Detalle de Datos del Proyecto.</w:t>
+            </w:r>
+            <w:r>
+              <w:rPr>
+                <w:noProof/>
+                <w:webHidden/>
+              </w:rPr>
+              <w:tab/>
+            </w:r>
+            <w:r>
+              <w:rPr>
+                <w:noProof/>
+                <w:webHidden/>
+              </w:rPr>
+              <w:fldChar w:fldCharType="begin"/>
+            </w:r>
+            <w:r>
+              <w:rPr>
+                <w:noProof/>
+                <w:webHidden/>
+              </w:rPr>
+              <w:instrText xml:space="preserve"> PAGEREF _Toc521738473 \h </w:instrText>
+            </w:r>
+            <w:r>
+              <w:rPr>
+                <w:noProof/>
+                <w:webHidden/>
+              </w:rPr>
+            </w:r>
+            <w:r>
+              <w:rPr>
+                <w:noProof/>
+                <w:webHidden/>
+              </w:rPr>
+              <w:fldChar w:fldCharType="separate"/>
+            </w:r>
+            <w:r>
+              <w:rPr>
+                <w:noProof/>
+                <w:webHidden/>
+              </w:rPr>
+              <w:t>15</w:t>
+            </w:r>
+            <w:r>
+              <w:rPr>
+                <w:noProof/>
+                <w:webHidden/>
+              </w:rPr>
+              <w:fldChar w:fldCharType="end"/>
+            </w:r>
+          </w:hyperlink>
+        </w:p>
+        <w:p>
+          <w:pPr>
+            <w:pStyle w:val="TDC2"/>
+            <w:tabs>
+              <w:tab w:val="left" w:pos="660"/>
+              <w:tab w:val="right" w:leader="dot" w:pos="8828"/>
+            </w:tabs>
+            <w:rPr>
+              <w:rFonts w:asciiTheme="minorHAnsi" w:eastAsiaTheme="minorEastAsia" w:hAnsiTheme="minorHAnsi"/>
+              <w:noProof/>
+              <w:sz w:val="22"/>
+              <w:lang w:eastAsia="es-CR"/>
+            </w:rPr>
+          </w:pPr>
+          <w:hyperlink w:anchor="_Toc521738474" w:history="1">
+            <w:r>
+              <w:rPr>
+                <w:rStyle w:val="Hipervnculo"/>
+                <w:noProof/>
+              </w:rPr>
+              <w:t>j.</w:t>
+            </w:r>
+            <w:r>
+              <w:rPr>
+                <w:rFonts w:asciiTheme="minorHAnsi" w:eastAsiaTheme="minorEastAsia" w:hAnsiTheme="minorHAnsi"/>
+                <w:noProof/>
+                <w:sz w:val="22"/>
+                <w:lang w:eastAsia="es-CR"/>
+              </w:rPr>
+              <w:tab/>
+            </w:r>
+            <w:r>
+              <w:rPr>
+                <w:rStyle w:val="Hipervnculo"/>
+                <w:noProof/>
+              </w:rPr>
+              <w:t>Documentación del Proyecto de TCU.</w:t>
+            </w:r>
+            <w:r>
+              <w:rPr>
+                <w:noProof/>
+                <w:webHidden/>
+              </w:rPr>
+              <w:tab/>
+            </w:r>
+            <w:r>
+              <w:rPr>
+                <w:noProof/>
+                <w:webHidden/>
+              </w:rPr>
+              <w:fldChar w:fldCharType="begin"/>
+            </w:r>
+            <w:r>
+              <w:rPr>
+                <w:noProof/>
+                <w:webHidden/>
+              </w:rPr>
+              <w:instrText xml:space="preserve"> PAGEREF _Toc521738474 \h </w:instrText>
+            </w:r>
+            <w:r>
+              <w:rPr>
+                <w:noProof/>
+                <w:webHidden/>
+              </w:rPr>
+            </w:r>
+            <w:r>
+              <w:rPr>
+                <w:noProof/>
+                <w:webHidden/>
+              </w:rPr>
+              <w:fldChar w:fldCharType="separate"/>
+            </w:r>
+            <w:r>
+              <w:rPr>
+                <w:noProof/>
+                <w:webHidden/>
+              </w:rPr>
+              <w:t>15</w:t>
             </w:r>
             <w:r>
               <w:rPr>
@@ -1471,7 +1678,7 @@
       <w:pPr>
         <w:pStyle w:val="Ttulo1"/>
       </w:pPr>
-      <w:bookmarkStart w:id="0" w:name="_Toc521684076"/>
+      <w:bookmarkStart w:id="0" w:name="_Toc521738459"/>
       <w:r>
         <w:lastRenderedPageBreak/>
         <w:t>INTRODUCCIÓN</w:t>
@@ -1689,7 +1896,7 @@
           <w:numId w:val="1"/>
         </w:numPr>
       </w:pPr>
-      <w:bookmarkStart w:id="1" w:name="_Toc521684077"/>
+      <w:bookmarkStart w:id="1" w:name="_Toc521738460"/>
       <w:r>
         <w:lastRenderedPageBreak/>
         <w:t>INGRESO A LA WEB</w:t>
@@ -1762,7 +1969,7 @@
           <w:lang w:eastAsia="es-CR"/>
         </w:rPr>
         <w:drawing>
-          <wp:inline distT="0" distB="0" distL="0" distR="0" wp14:anchorId="60C68841" wp14:editId="3B661DCD">
+          <wp:inline distT="0" distB="0" distL="0" distR="0" wp14:anchorId="7D4813F8" wp14:editId="51330E86">
             <wp:extent cx="5612130" cy="2810510"/>
             <wp:effectExtent l="0" t="0" r="7620" b="8890"/>
             <wp:docPr id="4" name="Imagen 4"/>
@@ -1806,14 +2013,27 @@
       <w:r>
         <w:t xml:space="preserve">Ilustración </w:t>
       </w:r>
-      <w:fldSimple w:instr=" SEQ Ilustración \* ARABIC ">
-        <w:r>
-          <w:rPr>
-            <w:noProof/>
-          </w:rPr>
-          <w:t>1</w:t>
-        </w:r>
-      </w:fldSimple>
+      <w:r>
+        <w:fldChar w:fldCharType="begin"/>
+      </w:r>
+      <w:r>
+        <w:instrText xml:space="preserve"> SEQ Ilustración \* ARABIC </w:instrText>
+      </w:r>
+      <w:r>
+        <w:fldChar w:fldCharType="separate"/>
+      </w:r>
+      <w:r>
+        <w:rPr>
+          <w:noProof/>
+        </w:rPr>
+        <w:t>1</w:t>
+      </w:r>
+      <w:r>
+        <w:rPr>
+          <w:noProof/>
+        </w:rPr>
+        <w:fldChar w:fldCharType="end"/>
+      </w:r>
       <w:r>
         <w:t>. Página Principal TCU Virtual</w:t>
       </w:r>
@@ -1839,7 +2059,7 @@
         </w:rPr>
         <w:lastRenderedPageBreak/>
         <w:drawing>
-          <wp:inline distT="0" distB="0" distL="0" distR="0" wp14:anchorId="5792026F" wp14:editId="177448AC">
+          <wp:inline distT="0" distB="0" distL="0" distR="0" wp14:anchorId="2EC10738" wp14:editId="3E3EAF55">
             <wp:extent cx="5612130" cy="2672715"/>
             <wp:effectExtent l="0" t="0" r="7620" b="0"/>
             <wp:docPr id="6" name="Imagen 6"/>
@@ -1883,14 +2103,27 @@
       <w:r>
         <w:t xml:space="preserve">Ilustración </w:t>
       </w:r>
-      <w:fldSimple w:instr=" SEQ Ilustración \* ARABIC ">
-        <w:r>
-          <w:rPr>
-            <w:noProof/>
-          </w:rPr>
-          <w:t>2</w:t>
-        </w:r>
-      </w:fldSimple>
+      <w:r>
+        <w:fldChar w:fldCharType="begin"/>
+      </w:r>
+      <w:r>
+        <w:instrText xml:space="preserve"> SEQ Ilustración \* ARABIC </w:instrText>
+      </w:r>
+      <w:r>
+        <w:fldChar w:fldCharType="separate"/>
+      </w:r>
+      <w:r>
+        <w:rPr>
+          <w:noProof/>
+        </w:rPr>
+        <w:t>2</w:t>
+      </w:r>
+      <w:r>
+        <w:rPr>
+          <w:noProof/>
+        </w:rPr>
+        <w:fldChar w:fldCharType="end"/>
+      </w:r>
       <w:r>
         <w:t>. Ingreso al sistema</w:t>
       </w:r>
@@ -1903,7 +2136,7 @@
           <w:numId w:val="1"/>
         </w:numPr>
       </w:pPr>
-      <w:bookmarkStart w:id="2" w:name="_Toc521684078"/>
+      <w:bookmarkStart w:id="2" w:name="_Toc521738461"/>
       <w:r>
         <w:t>USOS DEL SISTEMA</w:t>
       </w:r>
@@ -1952,7 +2185,7 @@
           <w:numId w:val="1"/>
         </w:numPr>
       </w:pPr>
-      <w:bookmarkStart w:id="3" w:name="_Toc521684079"/>
+      <w:bookmarkStart w:id="3" w:name="_Toc521738462"/>
       <w:r>
         <w:t>REGLAMENTO Y TUTORIAL DE TCU</w:t>
       </w:r>
@@ -1992,7 +2225,7 @@
           <w:numId w:val="1"/>
         </w:numPr>
       </w:pPr>
-      <w:bookmarkStart w:id="4" w:name="_Toc521684080"/>
+      <w:bookmarkStart w:id="4" w:name="_Toc521738463"/>
       <w:r>
         <w:t>CONTACTO</w:t>
       </w:r>
@@ -2047,7 +2280,7 @@
         </w:rPr>
         <w:lastRenderedPageBreak/>
         <w:drawing>
-          <wp:inline distT="0" distB="0" distL="0" distR="0" wp14:anchorId="6314BAFC" wp14:editId="2D5640D8">
+          <wp:inline distT="0" distB="0" distL="0" distR="0" wp14:anchorId="05D92E5E" wp14:editId="77D4817F">
             <wp:extent cx="5457825" cy="5316057"/>
             <wp:effectExtent l="0" t="0" r="0" b="0"/>
             <wp:docPr id="5" name="Imagen 5"/>
@@ -2091,14 +2324,27 @@
       <w:r>
         <w:t xml:space="preserve">Ilustración </w:t>
       </w:r>
-      <w:fldSimple w:instr=" SEQ Ilustración \* ARABIC ">
-        <w:r>
-          <w:rPr>
-            <w:noProof/>
-          </w:rPr>
-          <w:t>3</w:t>
-        </w:r>
-      </w:fldSimple>
+      <w:r>
+        <w:fldChar w:fldCharType="begin"/>
+      </w:r>
+      <w:r>
+        <w:instrText xml:space="preserve"> SEQ Ilustración \* ARABIC </w:instrText>
+      </w:r>
+      <w:r>
+        <w:fldChar w:fldCharType="separate"/>
+      </w:r>
+      <w:r>
+        <w:rPr>
+          <w:noProof/>
+        </w:rPr>
+        <w:t>3</w:t>
+      </w:r>
+      <w:r>
+        <w:rPr>
+          <w:noProof/>
+        </w:rPr>
+        <w:fldChar w:fldCharType="end"/>
+      </w:r>
       <w:r>
         <w:t>. Módulo Contáctenos</w:t>
       </w:r>
@@ -2116,7 +2362,7 @@
           <w:numId w:val="1"/>
         </w:numPr>
       </w:pPr>
-      <w:bookmarkStart w:id="5" w:name="_Toc521684081"/>
+      <w:bookmarkStart w:id="5" w:name="_Toc521738464"/>
       <w:r>
         <w:lastRenderedPageBreak/>
         <w:t>PERFIL ESTUDIANTES</w:t>
@@ -2131,7 +2377,7 @@
           <w:numId w:val="3"/>
         </w:numPr>
       </w:pPr>
-      <w:bookmarkStart w:id="6" w:name="_Toc521684082"/>
+      <w:bookmarkStart w:id="6" w:name="_Toc521738465"/>
       <w:r>
         <w:t>Registro en el sistema</w:t>
       </w:r>
@@ -2177,7 +2423,7 @@
           <w:lang w:eastAsia="es-CR"/>
         </w:rPr>
         <w:drawing>
-          <wp:inline distT="0" distB="0" distL="0" distR="0" wp14:anchorId="61027C81" wp14:editId="376F3921">
+          <wp:inline distT="0" distB="0" distL="0" distR="0" wp14:anchorId="2E78CB91" wp14:editId="6B2638D7">
             <wp:extent cx="5381625" cy="4857750"/>
             <wp:effectExtent l="0" t="0" r="9525" b="0"/>
             <wp:docPr id="7" name="Imagen 7"/>
@@ -2221,14 +2467,27 @@
       <w:r>
         <w:t xml:space="preserve">Ilustración </w:t>
       </w:r>
-      <w:fldSimple w:instr=" SEQ Ilustración \* ARABIC ">
-        <w:r>
-          <w:rPr>
-            <w:noProof/>
-          </w:rPr>
-          <w:t>4</w:t>
-        </w:r>
-      </w:fldSimple>
+      <w:r>
+        <w:fldChar w:fldCharType="begin"/>
+      </w:r>
+      <w:r>
+        <w:instrText xml:space="preserve"> SEQ Ilustración \* ARABIC </w:instrText>
+      </w:r>
+      <w:r>
+        <w:fldChar w:fldCharType="separate"/>
+      </w:r>
+      <w:r>
+        <w:rPr>
+          <w:noProof/>
+        </w:rPr>
+        <w:t>4</w:t>
+      </w:r>
+      <w:r>
+        <w:rPr>
+          <w:noProof/>
+        </w:rPr>
+        <w:fldChar w:fldCharType="end"/>
+      </w:r>
       <w:r>
         <w:t>. Ingresar a Registro Estudiantes</w:t>
       </w:r>
@@ -2268,7 +2527,7 @@
           <w:lang w:eastAsia="es-CR"/>
         </w:rPr>
         <w:drawing>
-          <wp:inline distT="0" distB="0" distL="0" distR="0" wp14:anchorId="40EF7FC7" wp14:editId="3F05D880">
+          <wp:inline distT="0" distB="0" distL="0" distR="0" wp14:anchorId="345F6EAB" wp14:editId="4C255296">
             <wp:extent cx="5612130" cy="3058160"/>
             <wp:effectExtent l="0" t="0" r="7620" b="8890"/>
             <wp:docPr id="9" name="Imagen 9"/>
@@ -2384,7 +2643,7 @@
           <w:numId w:val="3"/>
         </w:numPr>
       </w:pPr>
-      <w:bookmarkStart w:id="7" w:name="_Toc521684083"/>
+      <w:bookmarkStart w:id="7" w:name="_Toc521738466"/>
       <w:r>
         <w:t>Ingreso al sistema</w:t>
       </w:r>
@@ -2430,7 +2689,7 @@
         </w:rPr>
         <w:lastRenderedPageBreak/>
         <w:drawing>
-          <wp:inline distT="0" distB="0" distL="0" distR="0" wp14:anchorId="5E4F6CDB" wp14:editId="280FFCE7">
+          <wp:inline distT="0" distB="0" distL="0" distR="0" wp14:anchorId="4EDE34BC" wp14:editId="3D99EDE2">
             <wp:extent cx="5257800" cy="4819650"/>
             <wp:effectExtent l="0" t="0" r="0" b="0"/>
             <wp:docPr id="3" name="Imagen 3"/>
@@ -2474,14 +2733,27 @@
       <w:r>
         <w:t xml:space="preserve">Ilustración </w:t>
       </w:r>
-      <w:fldSimple w:instr=" SEQ Ilustración \* ARABIC ">
-        <w:r>
-          <w:rPr>
-            <w:noProof/>
-          </w:rPr>
-          <w:t>5</w:t>
-        </w:r>
-      </w:fldSimple>
+      <w:r>
+        <w:fldChar w:fldCharType="begin"/>
+      </w:r>
+      <w:r>
+        <w:instrText xml:space="preserve"> SEQ Ilustración \* ARABIC </w:instrText>
+      </w:r>
+      <w:r>
+        <w:fldChar w:fldCharType="separate"/>
+      </w:r>
+      <w:r>
+        <w:rPr>
+          <w:noProof/>
+        </w:rPr>
+        <w:t>5</w:t>
+      </w:r>
+      <w:r>
+        <w:rPr>
+          <w:noProof/>
+        </w:rPr>
+        <w:fldChar w:fldCharType="end"/>
+      </w:r>
       <w:r>
         <w:t>. Login en TCU Virtual.</w:t>
       </w:r>
@@ -2494,7 +2766,7 @@
           <w:numId w:val="3"/>
         </w:numPr>
       </w:pPr>
-      <w:bookmarkStart w:id="8" w:name="_Toc521684084"/>
+      <w:bookmarkStart w:id="8" w:name="_Toc521738467"/>
       <w:r>
         <w:t>Reglamento y uso del sistema</w:t>
       </w:r>
@@ -2516,7 +2788,7 @@
         </w:rPr>
         <w:lastRenderedPageBreak/>
         <w:drawing>
-          <wp:inline distT="0" distB="0" distL="0" distR="0" wp14:anchorId="0866009D" wp14:editId="4C324094">
+          <wp:inline distT="0" distB="0" distL="0" distR="0" wp14:anchorId="5547CBEB" wp14:editId="3E66E7E3">
             <wp:extent cx="5612130" cy="3280410"/>
             <wp:effectExtent l="0" t="0" r="7620" b="0"/>
             <wp:docPr id="8" name="Imagen 8"/>
@@ -2560,14 +2832,30 @@
       <w:r>
         <w:t xml:space="preserve">Ilustración </w:t>
       </w:r>
-      <w:fldSimple w:instr=" SEQ Ilustración \* ARABIC ">
-        <w:r>
-          <w:rPr>
-            <w:noProof/>
-          </w:rPr>
-          <w:t>6</w:t>
-        </w:r>
-      </w:fldSimple>
+      <w:r>
+        <w:fldChar w:fldCharType="begin"/>
+      </w:r>
+      <w:r>
+        <w:instrText xml:space="preserve"> SEQ Ilustració</w:instrText>
+      </w:r>
+      <w:r>
+        <w:instrText xml:space="preserve">n \* ARABIC </w:instrText>
+      </w:r>
+      <w:r>
+        <w:fldChar w:fldCharType="separate"/>
+      </w:r>
+      <w:r>
+        <w:rPr>
+          <w:noProof/>
+        </w:rPr>
+        <w:t>6</w:t>
+      </w:r>
+      <w:r>
+        <w:rPr>
+          <w:noProof/>
+        </w:rPr>
+        <w:fldChar w:fldCharType="end"/>
+      </w:r>
       <w:r>
         <w:t>. Reglamento y uso del sistema</w:t>
       </w:r>
@@ -2585,7 +2873,7 @@
           <w:lang w:eastAsia="es-CR"/>
         </w:rPr>
         <w:drawing>
-          <wp:inline distT="0" distB="0" distL="0" distR="0" wp14:anchorId="3EE45AC9" wp14:editId="597BB5DF">
+          <wp:inline distT="0" distB="0" distL="0" distR="0" wp14:anchorId="0CDAD06D" wp14:editId="417A9AB9">
             <wp:extent cx="5612130" cy="2984500"/>
             <wp:effectExtent l="0" t="0" r="7620" b="6350"/>
             <wp:docPr id="10" name="Imagen 10"/>
@@ -2629,14 +2917,27 @@
       <w:r>
         <w:t xml:space="preserve">Ilustración </w:t>
       </w:r>
-      <w:fldSimple w:instr=" SEQ Ilustración \* ARABIC ">
-        <w:r>
-          <w:rPr>
-            <w:noProof/>
-          </w:rPr>
-          <w:t>7</w:t>
-        </w:r>
-      </w:fldSimple>
+      <w:r>
+        <w:fldChar w:fldCharType="begin"/>
+      </w:r>
+      <w:r>
+        <w:instrText xml:space="preserve"> SEQ Ilustración \* ARABIC </w:instrText>
+      </w:r>
+      <w:r>
+        <w:fldChar w:fldCharType="separate"/>
+      </w:r>
+      <w:r>
+        <w:rPr>
+          <w:noProof/>
+        </w:rPr>
+        <w:t>7</w:t>
+      </w:r>
+      <w:r>
+        <w:rPr>
+          <w:noProof/>
+        </w:rPr>
+        <w:fldChar w:fldCharType="end"/>
+      </w:r>
       <w:r>
         <w:t>. Reglamento y uso del sistema 2</w:t>
       </w:r>
@@ -2649,7 +2950,7 @@
           <w:numId w:val="3"/>
         </w:numPr>
       </w:pPr>
-      <w:bookmarkStart w:id="9" w:name="_Toc521684085"/>
+      <w:bookmarkStart w:id="9" w:name="_Toc521738468"/>
       <w:r>
         <w:t>Conformación de Grupo</w:t>
       </w:r>
@@ -2674,7 +2975,7 @@
         </w:rPr>
         <w:lastRenderedPageBreak/>
         <w:drawing>
-          <wp:inline distT="0" distB="0" distL="0" distR="0" wp14:anchorId="79FD1894" wp14:editId="7DA4ED88">
+          <wp:inline distT="0" distB="0" distL="0" distR="0" wp14:anchorId="178E7CBB" wp14:editId="5053DD63">
             <wp:extent cx="5612130" cy="2960370"/>
             <wp:effectExtent l="0" t="0" r="7620" b="0"/>
             <wp:docPr id="11" name="Imagen 11"/>
@@ -2718,14 +3019,27 @@
       <w:r>
         <w:t xml:space="preserve">Ilustración </w:t>
       </w:r>
-      <w:fldSimple w:instr=" SEQ Ilustración \* ARABIC ">
-        <w:r>
-          <w:rPr>
-            <w:noProof/>
-          </w:rPr>
-          <w:t>8</w:t>
-        </w:r>
-      </w:fldSimple>
+      <w:r>
+        <w:fldChar w:fldCharType="begin"/>
+      </w:r>
+      <w:r>
+        <w:instrText xml:space="preserve"> SEQ Ilustración \* ARABIC </w:instrText>
+      </w:r>
+      <w:r>
+        <w:fldChar w:fldCharType="separate"/>
+      </w:r>
+      <w:r>
+        <w:rPr>
+          <w:noProof/>
+        </w:rPr>
+        <w:t>8</w:t>
+      </w:r>
+      <w:r>
+        <w:rPr>
+          <w:noProof/>
+        </w:rPr>
+        <w:fldChar w:fldCharType="end"/>
+      </w:r>
       <w:r>
         <w:t>. Selección TCU grupal o individual</w:t>
       </w:r>
@@ -2753,7 +3067,7 @@
           <w:lang w:eastAsia="es-CR"/>
         </w:rPr>
         <w:drawing>
-          <wp:inline distT="0" distB="0" distL="0" distR="0" wp14:anchorId="3B397FB4" wp14:editId="27E4FBA0">
+          <wp:inline distT="0" distB="0" distL="0" distR="0" wp14:anchorId="3C60F56F" wp14:editId="6EB46E53">
             <wp:extent cx="5612130" cy="2075815"/>
             <wp:effectExtent l="0" t="0" r="7620" b="635"/>
             <wp:docPr id="12" name="Imagen 12"/>
@@ -2797,14 +3111,27 @@
       <w:r>
         <w:t xml:space="preserve">Ilustración </w:t>
       </w:r>
-      <w:fldSimple w:instr=" SEQ Ilustración \* ARABIC ">
-        <w:r>
-          <w:rPr>
-            <w:noProof/>
-          </w:rPr>
-          <w:t>9</w:t>
-        </w:r>
-      </w:fldSimple>
+      <w:r>
+        <w:fldChar w:fldCharType="begin"/>
+      </w:r>
+      <w:r>
+        <w:instrText xml:space="preserve"> SEQ Ilustración \* ARABIC </w:instrText>
+      </w:r>
+      <w:r>
+        <w:fldChar w:fldCharType="separate"/>
+      </w:r>
+      <w:r>
+        <w:rPr>
+          <w:noProof/>
+        </w:rPr>
+        <w:t>9</w:t>
+      </w:r>
+      <w:r>
+        <w:rPr>
+          <w:noProof/>
+        </w:rPr>
+        <w:fldChar w:fldCharType="end"/>
+      </w:r>
       <w:r>
         <w:t>. Agregar integrantes al grupo de TCU.</w:t>
       </w:r>
@@ -2837,7 +3164,7 @@
           <w:numId w:val="3"/>
         </w:numPr>
       </w:pPr>
-      <w:bookmarkStart w:id="10" w:name="_Toc521684086"/>
+      <w:bookmarkStart w:id="10" w:name="_Toc521738469"/>
       <w:r>
         <w:t>Datos del Proyecto</w:t>
       </w:r>
@@ -2858,7 +3185,7 @@
           <w:lang w:eastAsia="es-CR"/>
         </w:rPr>
         <w:drawing>
-          <wp:inline distT="0" distB="0" distL="0" distR="0" wp14:anchorId="1695FDCC" wp14:editId="13363854">
+          <wp:inline distT="0" distB="0" distL="0" distR="0" wp14:anchorId="1AF95F8A" wp14:editId="6BD2EE7F">
             <wp:extent cx="5612130" cy="3314700"/>
             <wp:effectExtent l="0" t="0" r="7620" b="0"/>
             <wp:docPr id="13" name="Imagen 13"/>
@@ -2902,14 +3229,27 @@
       <w:r>
         <w:t xml:space="preserve">Ilustración </w:t>
       </w:r>
-      <w:fldSimple w:instr=" SEQ Ilustración \* ARABIC ">
-        <w:r>
-          <w:rPr>
-            <w:noProof/>
-          </w:rPr>
-          <w:t>10</w:t>
-        </w:r>
-      </w:fldSimple>
+      <w:r>
+        <w:fldChar w:fldCharType="begin"/>
+      </w:r>
+      <w:r>
+        <w:instrText xml:space="preserve"> SEQ Ilustración \* ARABIC </w:instrText>
+      </w:r>
+      <w:r>
+        <w:fldChar w:fldCharType="separate"/>
+      </w:r>
+      <w:r>
+        <w:rPr>
+          <w:noProof/>
+        </w:rPr>
+        <w:t>10</w:t>
+      </w:r>
+      <w:r>
+        <w:rPr>
+          <w:noProof/>
+        </w:rPr>
+        <w:fldChar w:fldCharType="end"/>
+      </w:r>
       <w:r>
         <w:t>. Datos del proyecto de TCU</w:t>
       </w:r>
@@ -2939,7 +3279,7 @@
           <w:numId w:val="3"/>
         </w:numPr>
       </w:pPr>
-      <w:bookmarkStart w:id="11" w:name="_Toc521684087"/>
+      <w:bookmarkStart w:id="11" w:name="_Toc521738470"/>
       <w:r>
         <w:lastRenderedPageBreak/>
         <w:t>Página Principal del Estudiante</w:t>
@@ -2968,7 +3308,7 @@
           <w:lang w:eastAsia="es-CR"/>
         </w:rPr>
         <w:drawing>
-          <wp:inline distT="0" distB="0" distL="0" distR="0" wp14:anchorId="221BB15B" wp14:editId="1B6FA470">
+          <wp:inline distT="0" distB="0" distL="0" distR="0" wp14:anchorId="16147547" wp14:editId="29E3D114">
             <wp:extent cx="5612130" cy="2375535"/>
             <wp:effectExtent l="0" t="0" r="7620" b="5715"/>
             <wp:docPr id="14" name="Imagen 14"/>
@@ -3012,27 +3352,14 @@
       <w:r>
         <w:t xml:space="preserve">Ilustración </w:t>
       </w:r>
-      <w:r>
-        <w:fldChar w:fldCharType="begin"/>
-      </w:r>
-      <w:r>
-        <w:instrText xml:space="preserve"> SEQ Ilustración \* ARABIC </w:instrText>
-      </w:r>
-      <w:r>
-        <w:fldChar w:fldCharType="separate"/>
-      </w:r>
-      <w:r>
-        <w:rPr>
-          <w:noProof/>
-        </w:rPr>
-        <w:t>11</w:t>
-      </w:r>
-      <w:r>
-        <w:rPr>
-          <w:noProof/>
-        </w:rPr>
-        <w:fldChar w:fldCharType="end"/>
-      </w:r>
+      <w:fldSimple w:instr=" SEQ Ilustración \* ARABIC ">
+        <w:r>
+          <w:rPr>
+            <w:noProof/>
+          </w:rPr>
+          <w:t>11</w:t>
+        </w:r>
+      </w:fldSimple>
       <w:r>
         <w:t>. Página Principal Estudiantes.</w:t>
       </w:r>
@@ -3050,7 +3377,7 @@
           <w:numId w:val="3"/>
         </w:numPr>
       </w:pPr>
-      <w:bookmarkStart w:id="12" w:name="_Toc521684088"/>
+      <w:bookmarkStart w:id="12" w:name="_Toc521738471"/>
       <w:r>
         <w:t>Menú de navegación de Estudiantes</w:t>
       </w:r>
@@ -3066,7 +3393,7 @@
           <w:lang w:eastAsia="es-CR"/>
         </w:rPr>
         <w:drawing>
-          <wp:inline distT="0" distB="0" distL="0" distR="0" wp14:anchorId="25040EE4" wp14:editId="27BC0F21">
+          <wp:inline distT="0" distB="0" distL="0" distR="0" wp14:anchorId="23D8AD28" wp14:editId="4A77968C">
             <wp:extent cx="5612130" cy="638175"/>
             <wp:effectExtent l="0" t="0" r="7620" b="9525"/>
             <wp:docPr id="15" name="Imagen 15"/>
@@ -3110,30 +3437,14 @@
       <w:r>
         <w:t xml:space="preserve">Ilustración </w:t>
       </w:r>
-      <w:r>
-        <w:fldChar w:fldCharType="begin"/>
-      </w:r>
-      <w:r>
-        <w:instrText xml:space="preserve"> SEQ Ilustración \* ARABIC</w:instrText>
-      </w:r>
-      <w:r>
-        <w:instrText xml:space="preserve"> </w:instrText>
-      </w:r>
-      <w:r>
-        <w:fldChar w:fldCharType="separate"/>
-      </w:r>
-      <w:r>
-        <w:rPr>
-          <w:noProof/>
-        </w:rPr>
-        <w:t>12</w:t>
-      </w:r>
-      <w:r>
-        <w:rPr>
-          <w:noProof/>
-        </w:rPr>
-        <w:fldChar w:fldCharType="end"/>
-      </w:r>
+      <w:fldSimple w:instr=" SEQ Ilustración \* ARABIC ">
+        <w:r>
+          <w:rPr>
+            <w:noProof/>
+          </w:rPr>
+          <w:t>12</w:t>
+        </w:r>
+      </w:fldSimple>
       <w:r>
         <w:t>. Menú de navegación, submenú de Proyecto</w:t>
       </w:r>
@@ -3406,21 +3717,24 @@
           <w:numId w:val="3"/>
         </w:numPr>
       </w:pPr>
-      <w:bookmarkStart w:id="13" w:name="_Toc521684089"/>
+      <w:bookmarkStart w:id="13" w:name="_Toc521738472"/>
+      <w:r>
+        <w:t xml:space="preserve">Detalle de </w:t>
+      </w:r>
+      <w:r>
+        <w:t>Grupos de Trabajo</w:t>
+      </w:r>
       <w:bookmarkEnd w:id="13"/>
-      <w:r>
-        <w:t xml:space="preserve">Detalle de </w:t>
-      </w:r>
-      <w:r>
-        <w:t>Grupos de Trabajo</w:t>
-      </w:r>
     </w:p>
     <w:p>
       <w:r>
         <w:t>En esta sección podrá visualizar todo lo referente a su grupo de trabajo, los integrantes y detalles de estos. Si es deseo del estudiante salirse del grupo, en este apartado podr</w:t>
       </w:r>
       <w:r>
-        <w:t>á hacerlo, para ello deberá presionar el icono de color azul referente a un usuario, sobre la columna de acciones.</w:t>
+        <w:t>á hacerlo, para ello deberá presionar el icono de color azul referente a un usuari</w:t>
+      </w:r>
+      <w:r>
+        <w:t>o, sobre la columna de acciones, como se muestra en la siguiente imagen.</w:t>
       </w:r>
     </w:p>
     <w:p>
@@ -3434,7 +3748,7 @@
         </w:rPr>
         <w:lastRenderedPageBreak/>
         <w:drawing>
-          <wp:inline distT="0" distB="0" distL="0" distR="0" wp14:anchorId="6B82D2CE" wp14:editId="14DE1363">
+          <wp:inline distT="0" distB="0" distL="0" distR="0" wp14:anchorId="68D7497B" wp14:editId="262ADE9C">
             <wp:extent cx="5574030" cy="2335442"/>
             <wp:effectExtent l="0" t="0" r="7620" b="8255"/>
             <wp:docPr id="16" name="Imagen 16"/>
@@ -3478,14 +3792,27 @@
       <w:r>
         <w:t xml:space="preserve">Ilustración </w:t>
       </w:r>
-      <w:fldSimple w:instr=" SEQ Ilustración \* ARABIC ">
-        <w:r>
-          <w:rPr>
-            <w:noProof/>
-          </w:rPr>
-          <w:t>13</w:t>
-        </w:r>
-      </w:fldSimple>
+      <w:r>
+        <w:fldChar w:fldCharType="begin"/>
+      </w:r>
+      <w:r>
+        <w:instrText xml:space="preserve"> SEQ Ilustración \* ARABIC </w:instrText>
+      </w:r>
+      <w:r>
+        <w:fldChar w:fldCharType="separate"/>
+      </w:r>
+      <w:r>
+        <w:rPr>
+          <w:noProof/>
+        </w:rPr>
+        <w:t>13</w:t>
+      </w:r>
+      <w:r>
+        <w:rPr>
+          <w:noProof/>
+        </w:rPr>
+        <w:fldChar w:fldCharType="end"/>
+      </w:r>
       <w:r>
         <w:t>. Detalle de Grupo.</w:t>
       </w:r>
@@ -3498,9 +3825,11 @@
           <w:numId w:val="3"/>
         </w:numPr>
       </w:pPr>
+      <w:bookmarkStart w:id="14" w:name="_Toc521738473"/>
       <w:r>
         <w:t>Detalle de Datos del Proyecto.</w:t>
       </w:r>
+      <w:bookmarkEnd w:id="14"/>
     </w:p>
     <w:p>
       <w:r>
@@ -3535,7 +3864,7 @@
           <w:lang w:eastAsia="es-CR"/>
         </w:rPr>
         <w:drawing>
-          <wp:inline distT="0" distB="0" distL="0" distR="0" wp14:anchorId="0B698E1A" wp14:editId="6B7D23D4">
+          <wp:inline distT="0" distB="0" distL="0" distR="0" wp14:anchorId="55AAC1DD" wp14:editId="12DC2829">
             <wp:extent cx="5612130" cy="3176270"/>
             <wp:effectExtent l="0" t="0" r="7620" b="5080"/>
             <wp:docPr id="17" name="Imagen 17"/>
@@ -3579,16 +3908,304 @@
       <w:r>
         <w:t xml:space="preserve">Ilustración </w:t>
       </w:r>
+      <w:r>
+        <w:fldChar w:fldCharType="begin"/>
+      </w:r>
+      <w:r>
+        <w:instrText xml:space="preserve"> SEQ Ilustración \* ARABIC </w:instrText>
+      </w:r>
+      <w:r>
+        <w:fldChar w:fldCharType="separate"/>
+      </w:r>
+      <w:r>
+        <w:rPr>
+          <w:noProof/>
+        </w:rPr>
+        <w:t>14</w:t>
+      </w:r>
+      <w:r>
+        <w:rPr>
+          <w:noProof/>
+        </w:rPr>
+        <w:fldChar w:fldCharType="end"/>
+      </w:r>
+      <w:r>
+        <w:t>. Detalle de Datos del Proyecto.</w:t>
+      </w:r>
+    </w:p>
+    <w:p>
+      <w:pPr>
+        <w:pStyle w:val="Ttulo2"/>
+        <w:numPr>
+          <w:ilvl w:val="0"/>
+          <w:numId w:val="3"/>
+        </w:numPr>
+      </w:pPr>
+      <w:bookmarkStart w:id="15" w:name="_Toc521738474"/>
+      <w:r>
+        <w:t>Documentación del Proyecto de TCU.</w:t>
+      </w:r>
+      <w:bookmarkEnd w:id="15"/>
+    </w:p>
+    <w:p>
+      <w:pPr>
+        <w:rPr>
+          <w:i/>
+        </w:rPr>
+      </w:pPr>
+      <w:r>
+        <w:t>Este apartado comprende, desde la creaci</w:t>
+      </w:r>
+      <w:r>
+        <w:t>ón del Ante P</w:t>
+      </w:r>
+      <w:r>
+        <w:t>royecto, como la presentación del Informe Final.</w:t>
+      </w:r>
+      <w:r>
+        <w:t xml:space="preserve"> Ambos son accesibles desde el menú de </w:t>
+      </w:r>
+      <w:r>
+        <w:lastRenderedPageBreak/>
+        <w:t>navegación, en el sub menú de “</w:t>
+      </w:r>
+      <w:r>
+        <w:rPr>
+          <w:i/>
+        </w:rPr>
+        <w:t>Documentación</w:t>
+      </w:r>
+      <w:r>
+        <w:t xml:space="preserve">”, como se muestra en el </w:t>
+      </w:r>
+      <w:r>
+        <w:t>punto</w:t>
+      </w:r>
+      <w:r>
+        <w:t xml:space="preserve"> </w:t>
+      </w:r>
+      <w:r>
+        <w:rPr>
+          <w:i/>
+        </w:rPr>
+        <w:t>V</w:t>
+      </w:r>
+      <w:r>
+        <w:t xml:space="preserve">, apartado </w:t>
+      </w:r>
+      <w:r>
+        <w:rPr>
+          <w:i/>
+        </w:rPr>
+        <w:t>g</w:t>
+      </w:r>
+      <w:r>
+        <w:rPr>
+          <w:i/>
+        </w:rPr>
+        <w:t>.</w:t>
+      </w:r>
+    </w:p>
+    <w:p>
+      <w:r>
+        <w:t>En el caso del Ante Proyecto,</w:t>
+      </w:r>
+      <w:r>
+        <w:t xml:space="preserve"> el estudian</w:t>
+      </w:r>
+      <w:r>
+        <w:t>tado deberá digitalizar información importante como es el caso de la identificación y descripción del problema, descripción del beneficiario</w:t>
+      </w:r>
+      <w:r>
+        <w:t>,</w:t>
+      </w:r>
+      <w:r>
+        <w:t xml:space="preserve"> justificación del proyecto, objetivos generales y específicos, así como estrategias y pertenencias de las posibles soluciones.  A</w:t>
+      </w:r>
+      <w:r>
+        <w:t>demás de esto antes de poder enviar dicha información a revisi</w:t>
+      </w:r>
+      <w:r>
+        <w:t xml:space="preserve">ón será de carácter obligatorio </w:t>
+      </w:r>
+      <w:r>
+        <w:t xml:space="preserve">adjuntar archivos importantes como es el caso </w:t>
+      </w:r>
+      <w:r>
+        <w:t>de la carta de solicitud para la realización del TCU, carta de aceptación emitida por la institución donde realizará el TCU y cronograma de realización del TCU.</w:t>
+      </w:r>
+    </w:p>
+    <w:p>
+      <w:pPr>
+        <w:keepNext/>
+      </w:pPr>
+      <w:r>
+        <w:rPr>
+          <w:noProof/>
+          <w:lang w:eastAsia="es-CR"/>
+        </w:rPr>
+        <w:drawing>
+          <wp:inline distT="0" distB="0" distL="0" distR="0" wp14:anchorId="66459B8F" wp14:editId="176DB1EA">
+            <wp:extent cx="5612130" cy="4091305"/>
+            <wp:effectExtent l="0" t="0" r="7620" b="4445"/>
+            <wp:docPr id="19" name="Imagen 19"/>
+            <wp:cNvGraphicFramePr>
+              <a:graphicFrameLocks xmlns:a="http://schemas.openxmlformats.org/drawingml/2006/main" noChangeAspect="1"/>
+            </wp:cNvGraphicFramePr>
+            <a:graphic xmlns:a="http://schemas.openxmlformats.org/drawingml/2006/main">
+              <a:graphicData uri="http://schemas.openxmlformats.org/drawingml/2006/picture">
+                <pic:pic xmlns:pic="http://schemas.openxmlformats.org/drawingml/2006/picture">
+                  <pic:nvPicPr>
+                    <pic:cNvPr id="1" name=""/>
+                    <pic:cNvPicPr/>
+                  </pic:nvPicPr>
+                  <pic:blipFill>
+                    <a:blip r:embed="rId25"/>
+                    <a:stretch>
+                      <a:fillRect/>
+                    </a:stretch>
+                  </pic:blipFill>
+                  <pic:spPr>
+                    <a:xfrm>
+                      <a:off x="0" y="0"/>
+                      <a:ext cx="5612130" cy="4091305"/>
+                    </a:xfrm>
+                    <a:prstGeom prst="rect">
+                      <a:avLst/>
+                    </a:prstGeom>
+                  </pic:spPr>
+                </pic:pic>
+              </a:graphicData>
+            </a:graphic>
+          </wp:inline>
+        </w:drawing>
+      </w:r>
+    </w:p>
+    <w:p>
+      <w:pPr>
+        <w:pStyle w:val="Descripcin"/>
+        <w:jc w:val="center"/>
+      </w:pPr>
+      <w:r>
+        <w:t xml:space="preserve">Ilustración </w:t>
+      </w:r>
       <w:fldSimple w:instr=" SEQ Ilustración \* ARABIC ">
         <w:r>
           <w:rPr>
             <w:noProof/>
           </w:rPr>
-          <w:t>14</w:t>
+          <w:t>15</w:t>
         </w:r>
       </w:fldSimple>
       <w:r>
-        <w:t>. Detalle de Datos del Proyecto.</w:t>
+        <w:t>. Documentos por adjuntar en un ante proyecto.</w:t>
+      </w:r>
+    </w:p>
+    <w:p>
+      <w:r>
+        <w:t>Una vez se haya completado toda la información, se deberá presionar el botón “</w:t>
+      </w:r>
+      <w:r>
+        <w:rPr>
+          <w:i/>
+        </w:rPr>
+        <w:t>Enviar</w:t>
+      </w:r>
+      <w:r>
+        <w:t>”, con lo cual, la información suministrada será trasferida a la etapa de revisión por parte de las entidades correspondientes.</w:t>
+      </w:r>
+    </w:p>
+    <w:p>
+      <w:r>
+        <w:lastRenderedPageBreak/>
+        <w:t xml:space="preserve">Por otro lado, en relación al Informe Final, se deberá ingresar datos como el resumen de las actividades realizadas durante el TCU, una evaluación crítica de trabajo realizado, conclusiones del proyecto y por último agregar las debidas recomendaciones. Al igual que en el caso del Ante Proyecto, se deberán adjuntar de forma obligatoria datos como </w:t>
+      </w:r>
+      <w:r>
+        <w:t xml:space="preserve">la carta de conclusión del TCU emitida por el supervisor, la </w:t>
+      </w:r>
+      <w:r>
+        <w:t>bitácora, así como diez fotos evidenciando</w:t>
+      </w:r>
+      <w:r>
+        <w:t xml:space="preserve"> de la realizaci</w:t>
+      </w:r>
+      <w:r>
+        <w:t>ón del TCU</w:t>
+      </w:r>
+      <w:r>
+        <w:t>,</w:t>
+      </w:r>
+      <w:r>
+        <w:t xml:space="preserve"> lo anterior en formato de imagen.</w:t>
+      </w:r>
+      <w:r>
+        <w:t xml:space="preserve"> </w:t>
+      </w:r>
+    </w:p>
+    <w:p>
+      <w:pPr>
+        <w:keepNext/>
+      </w:pPr>
+      <w:r>
+        <w:rPr>
+          <w:noProof/>
+          <w:lang w:eastAsia="es-CR"/>
+        </w:rPr>
+        <w:drawing>
+          <wp:inline distT="0" distB="0" distL="0" distR="0" wp14:anchorId="44724651" wp14:editId="6F0078C0">
+            <wp:extent cx="5612130" cy="4222750"/>
+            <wp:effectExtent l="0" t="0" r="7620" b="6350"/>
+            <wp:docPr id="20" name="Imagen 20"/>
+            <wp:cNvGraphicFramePr>
+              <a:graphicFrameLocks xmlns:a="http://schemas.openxmlformats.org/drawingml/2006/main" noChangeAspect="1"/>
+            </wp:cNvGraphicFramePr>
+            <a:graphic xmlns:a="http://schemas.openxmlformats.org/drawingml/2006/main">
+              <a:graphicData uri="http://schemas.openxmlformats.org/drawingml/2006/picture">
+                <pic:pic xmlns:pic="http://schemas.openxmlformats.org/drawingml/2006/picture">
+                  <pic:nvPicPr>
+                    <pic:cNvPr id="1" name=""/>
+                    <pic:cNvPicPr/>
+                  </pic:nvPicPr>
+                  <pic:blipFill>
+                    <a:blip r:embed="rId26"/>
+                    <a:stretch>
+                      <a:fillRect/>
+                    </a:stretch>
+                  </pic:blipFill>
+                  <pic:spPr>
+                    <a:xfrm>
+                      <a:off x="0" y="0"/>
+                      <a:ext cx="5612130" cy="4222750"/>
+                    </a:xfrm>
+                    <a:prstGeom prst="rect">
+                      <a:avLst/>
+                    </a:prstGeom>
+                  </pic:spPr>
+                </pic:pic>
+              </a:graphicData>
+            </a:graphic>
+          </wp:inline>
+        </w:drawing>
+      </w:r>
+    </w:p>
+    <w:p>
+      <w:pPr>
+        <w:pStyle w:val="Descripcin"/>
+        <w:jc w:val="center"/>
+      </w:pPr>
+      <w:r>
+        <w:t xml:space="preserve">Ilustración </w:t>
+      </w:r>
+      <w:fldSimple w:instr=" SEQ Ilustración \* ARABIC ">
+        <w:r>
+          <w:rPr>
+            <w:noProof/>
+          </w:rPr>
+          <w:t>16</w:t>
+        </w:r>
+      </w:fldSimple>
+      <w:r>
+        <w:t>.Documentos a Adjuntar del Informe Final.</w:t>
       </w:r>
     </w:p>
     <w:p>
@@ -3600,94 +4217,354 @@
         </w:numPr>
       </w:pPr>
       <w:r>
-        <w:t>Documentación del Proyecto de TCU.</w:t>
-      </w:r>
-    </w:p>
-    <w:p>
-      <w:pPr>
+        <w:t>Realización de Horas</w:t>
+      </w:r>
+    </w:p>
+    <w:p>
+      <w:r>
+        <w:t>Esta sección de web del TCU Virtual, está enfocada a que el estudiantado pueda ir llevando el control de las horas de TCU que va realizando, así como las actividades que estas conllevan. Además, se podrá tener acceso a una plantilla, para llenar la bitácora de dichas horas.</w:t>
+      </w:r>
+    </w:p>
+    <w:p>
+      <w:r>
+        <w:lastRenderedPageBreak/>
+        <w:t>Para poder ingresar una nueva actividad de horas, en primer lugar, se debe ingresar al sub menú “</w:t>
+      </w:r>
+      <w:r>
         <w:rPr>
           <w:i/>
         </w:rPr>
-      </w:pPr>
-      <w:r>
-        <w:t>Este apartado comprende, desde la creaci</w:t>
-      </w:r>
-      <w:r>
-        <w:t>ón del Ante P</w:t>
-      </w:r>
-      <w:r>
-        <w:t>royecto, como la presentación del Informe Final.</w:t>
-      </w:r>
-      <w:r>
-        <w:t xml:space="preserve"> Ambos son accesibles desde el menú de </w:t>
-      </w:r>
-      <w:r>
+        <w:t>Realización de Horas</w:t>
+      </w:r>
+      <w:r>
+        <w:t>” y posterior a esto, “</w:t>
+      </w:r>
+      <w:r>
+        <w:rPr>
+          <w:i/>
+        </w:rPr>
+        <w:t>Control de Horas Digital</w:t>
+      </w:r>
+      <w:r>
+        <w:t xml:space="preserve">”. Una vez ahí, se deberá dar </w:t>
+      </w:r>
+      <w:proofErr w:type="spellStart"/>
+      <w:r>
+        <w:t>click</w:t>
+      </w:r>
+      <w:proofErr w:type="spellEnd"/>
+      <w:r>
+        <w:t xml:space="preserve"> sobre el día a ingresar a la actividad.</w:t>
+      </w:r>
+    </w:p>
+    <w:p>
+      <w:pPr>
+        <w:keepNext/>
+      </w:pPr>
+      <w:r>
+        <w:rPr>
+          <w:noProof/>
+          <w:lang w:eastAsia="es-CR"/>
+        </w:rPr>
+        <w:drawing>
+          <wp:inline distT="0" distB="0" distL="0" distR="0" wp14:anchorId="5510EE49" wp14:editId="786DF411">
+            <wp:extent cx="5612130" cy="3391535"/>
+            <wp:effectExtent l="0" t="0" r="7620" b="0"/>
+            <wp:docPr id="21" name="Imagen 21"/>
+            <wp:cNvGraphicFramePr>
+              <a:graphicFrameLocks xmlns:a="http://schemas.openxmlformats.org/drawingml/2006/main" noChangeAspect="1"/>
+            </wp:cNvGraphicFramePr>
+            <a:graphic xmlns:a="http://schemas.openxmlformats.org/drawingml/2006/main">
+              <a:graphicData uri="http://schemas.openxmlformats.org/drawingml/2006/picture">
+                <pic:pic xmlns:pic="http://schemas.openxmlformats.org/drawingml/2006/picture">
+                  <pic:nvPicPr>
+                    <pic:cNvPr id="1" name=""/>
+                    <pic:cNvPicPr/>
+                  </pic:nvPicPr>
+                  <pic:blipFill>
+                    <a:blip r:embed="rId27"/>
+                    <a:stretch>
+                      <a:fillRect/>
+                    </a:stretch>
+                  </pic:blipFill>
+                  <pic:spPr>
+                    <a:xfrm>
+                      <a:off x="0" y="0"/>
+                      <a:ext cx="5612130" cy="3391535"/>
+                    </a:xfrm>
+                    <a:prstGeom prst="rect">
+                      <a:avLst/>
+                    </a:prstGeom>
+                  </pic:spPr>
+                </pic:pic>
+              </a:graphicData>
+            </a:graphic>
+          </wp:inline>
+        </w:drawing>
+      </w:r>
+    </w:p>
+    <w:p>
+      <w:pPr>
+        <w:pStyle w:val="Descripcin"/>
+        <w:jc w:val="center"/>
+      </w:pPr>
+      <w:r>
+        <w:t xml:space="preserve">Ilustración </w:t>
+      </w:r>
+      <w:fldSimple w:instr=" SEQ Ilustración \* ARABIC ">
+        <w:r>
+          <w:rPr>
+            <w:noProof/>
+          </w:rPr>
+          <w:t>17</w:t>
+        </w:r>
+      </w:fldSimple>
+      <w:r>
+        <w:t>.Control de Horas Digital, Detalle de Día</w:t>
+      </w:r>
+    </w:p>
+    <w:p>
+      <w:r>
+        <w:t>Posterior a dicho proceso, se tendrán que presionar el botón de “+</w:t>
+      </w:r>
+      <w:r>
+        <w:t xml:space="preserve">”, lo cual desplegará la ventana mostrada en la </w:t>
+      </w:r>
+      <w:r>
+        <w:rPr>
+          <w:i/>
+        </w:rPr>
+        <w:t>Ilustración 19</w:t>
+      </w:r>
+      <w:r>
+        <w:t>. Con lo cual, una vez digitada la información solicitada y presionando el botón confirmar, será suficiente para ver los datos reflejados en la barra de control de horas, la cual muestra de forma gráfica el avance y faltante de horas TCU.</w:t>
+      </w:r>
+    </w:p>
+    <w:p>
+      <w:pPr>
+        <w:keepNext/>
+      </w:pPr>
+      <w:r>
+        <w:rPr>
+          <w:noProof/>
+          <w:lang w:eastAsia="es-CR"/>
+        </w:rPr>
+        <w:drawing>
+          <wp:inline distT="0" distB="0" distL="0" distR="0" wp14:anchorId="745B31DF" wp14:editId="6995313E">
+            <wp:extent cx="5612130" cy="819785"/>
+            <wp:effectExtent l="0" t="0" r="7620" b="0"/>
+            <wp:docPr id="23" name="Imagen 23"/>
+            <wp:cNvGraphicFramePr>
+              <a:graphicFrameLocks xmlns:a="http://schemas.openxmlformats.org/drawingml/2006/main" noChangeAspect="1"/>
+            </wp:cNvGraphicFramePr>
+            <a:graphic xmlns:a="http://schemas.openxmlformats.org/drawingml/2006/main">
+              <a:graphicData uri="http://schemas.openxmlformats.org/drawingml/2006/picture">
+                <pic:pic xmlns:pic="http://schemas.openxmlformats.org/drawingml/2006/picture">
+                  <pic:nvPicPr>
+                    <pic:cNvPr id="1" name=""/>
+                    <pic:cNvPicPr/>
+                  </pic:nvPicPr>
+                  <pic:blipFill>
+                    <a:blip r:embed="rId28"/>
+                    <a:stretch>
+                      <a:fillRect/>
+                    </a:stretch>
+                  </pic:blipFill>
+                  <pic:spPr>
+                    <a:xfrm>
+                      <a:off x="0" y="0"/>
+                      <a:ext cx="5612130" cy="819785"/>
+                    </a:xfrm>
+                    <a:prstGeom prst="rect">
+                      <a:avLst/>
+                    </a:prstGeom>
+                  </pic:spPr>
+                </pic:pic>
+              </a:graphicData>
+            </a:graphic>
+          </wp:inline>
+        </w:drawing>
+      </w:r>
+    </w:p>
+    <w:p>
+      <w:pPr>
+        <w:pStyle w:val="Descripcin"/>
+        <w:jc w:val="center"/>
+      </w:pPr>
+      <w:r>
+        <w:t xml:space="preserve">Ilustración </w:t>
+      </w:r>
+      <w:fldSimple w:instr=" SEQ Ilustración \* ARABIC ">
+        <w:r>
+          <w:rPr>
+            <w:noProof/>
+          </w:rPr>
+          <w:t>18</w:t>
+        </w:r>
+      </w:fldSimple>
+      <w:r>
+        <w:t>. Control de Horas Digital</w:t>
+      </w:r>
+    </w:p>
+    <w:p>
+      <w:r>
+        <w:t xml:space="preserve">Las horas y actividades que se hayan ingresado con anterioridad, se verán reflejadas en el mapa presente en página principal de esta sección, </w:t>
+      </w:r>
+      <w:r>
+        <w:rPr>
+          <w:i/>
+        </w:rPr>
+        <w:t>Ilustración 20.</w:t>
+      </w:r>
+    </w:p>
+    <w:p>
+      <w:pPr>
+        <w:keepNext/>
+      </w:pPr>
+      <w:r>
+        <w:rPr>
+          <w:noProof/>
+          <w:lang w:eastAsia="es-CR"/>
+        </w:rPr>
         <w:lastRenderedPageBreak/>
-        <w:t>navegación, en el sub menú de “</w:t>
-      </w:r>
-      <w:r>
-        <w:rPr>
-          <w:i/>
-        </w:rPr>
-        <w:t>Documentación</w:t>
-      </w:r>
-      <w:r>
-        <w:t xml:space="preserve">”, como se muestra en el </w:t>
-      </w:r>
-      <w:r>
-        <w:t>punto</w:t>
-      </w:r>
+        <w:drawing>
+          <wp:inline distT="0" distB="0" distL="0" distR="0" wp14:anchorId="5EEC66A5" wp14:editId="2E2AB124">
+            <wp:extent cx="5612130" cy="4667250"/>
+            <wp:effectExtent l="0" t="0" r="7620" b="0"/>
+            <wp:docPr id="22" name="Imagen 22"/>
+            <wp:cNvGraphicFramePr>
+              <a:graphicFrameLocks xmlns:a="http://schemas.openxmlformats.org/drawingml/2006/main" noChangeAspect="1"/>
+            </wp:cNvGraphicFramePr>
+            <a:graphic xmlns:a="http://schemas.openxmlformats.org/drawingml/2006/main">
+              <a:graphicData uri="http://schemas.openxmlformats.org/drawingml/2006/picture">
+                <pic:pic xmlns:pic="http://schemas.openxmlformats.org/drawingml/2006/picture">
+                  <pic:nvPicPr>
+                    <pic:cNvPr id="1" name=""/>
+                    <pic:cNvPicPr/>
+                  </pic:nvPicPr>
+                  <pic:blipFill>
+                    <a:blip r:embed="rId29"/>
+                    <a:stretch>
+                      <a:fillRect/>
+                    </a:stretch>
+                  </pic:blipFill>
+                  <pic:spPr>
+                    <a:xfrm>
+                      <a:off x="0" y="0"/>
+                      <a:ext cx="5612130" cy="4667250"/>
+                    </a:xfrm>
+                    <a:prstGeom prst="rect">
+                      <a:avLst/>
+                    </a:prstGeom>
+                  </pic:spPr>
+                </pic:pic>
+              </a:graphicData>
+            </a:graphic>
+          </wp:inline>
+        </w:drawing>
+      </w:r>
+    </w:p>
+    <w:p>
+      <w:pPr>
+        <w:pStyle w:val="Descripcin"/>
+        <w:jc w:val="center"/>
+      </w:pPr>
+      <w:r>
+        <w:t xml:space="preserve">Ilustración </w:t>
+      </w:r>
+      <w:fldSimple w:instr=" SEQ Ilustración \* ARABIC ">
+        <w:r>
+          <w:rPr>
+            <w:noProof/>
+          </w:rPr>
+          <w:t>19</w:t>
+        </w:r>
+      </w:fldSimple>
+      <w:r>
+        <w:t>. Control digital de Horas, Ingreso de una Actividad</w:t>
+      </w:r>
+    </w:p>
+    <w:p>
       <w:r>
         <w:t xml:space="preserve"> </w:t>
       </w:r>
-      <w:r>
-        <w:rPr>
-          <w:i/>
-        </w:rPr>
-        <w:t>V</w:t>
-      </w:r>
-      <w:r>
-        <w:t xml:space="preserve">, apartado </w:t>
-      </w:r>
-      <w:r>
-        <w:rPr>
-          <w:i/>
-        </w:rPr>
-        <w:t>g</w:t>
-      </w:r>
-      <w:r>
-        <w:rPr>
-          <w:i/>
-        </w:rPr>
-        <w:t>.</w:t>
-      </w:r>
-    </w:p>
-    <w:p>
-      <w:r>
-        <w:t>En el caso del Ante Proyecto,</w:t>
-      </w:r>
-      <w:r>
-        <w:t xml:space="preserve"> el estudian</w:t>
-      </w:r>
-      <w:r>
-        <w:t>tado deberá digitalizar información importante como es el caso de la identificación y descripción del problema, descripción del beneficiario</w:t>
-      </w:r>
-      <w:r>
-        <w:t>,</w:t>
-      </w:r>
-      <w:r>
-        <w:t xml:space="preserve"> justificación del proyecto, objetivos generales y específicos, así como estrategias y pertenencias de las posibles soluciones.  A</w:t>
-      </w:r>
-      <w:bookmarkStart w:id="14" w:name="_GoBack"/>
-      <w:bookmarkEnd w:id="14"/>
-      <w:r>
-        <w:t xml:space="preserve">demás de esto antes de poder enviar dicha información a revisión se deberán adjuntar archivos importantes como es el caso de  </w:t>
-      </w:r>
-    </w:p>
+    </w:p>
+    <w:p>
+      <w:pPr>
+        <w:keepNext/>
+      </w:pPr>
+      <w:r>
+        <w:rPr>
+          <w:noProof/>
+          <w:lang w:eastAsia="es-CR"/>
+        </w:rPr>
+        <w:drawing>
+          <wp:inline distT="0" distB="0" distL="0" distR="0" wp14:anchorId="387B9312" wp14:editId="77C5FB64">
+            <wp:extent cx="5612130" cy="2209165"/>
+            <wp:effectExtent l="0" t="0" r="7620" b="635"/>
+            <wp:docPr id="24" name="Imagen 24"/>
+            <wp:cNvGraphicFramePr>
+              <a:graphicFrameLocks xmlns:a="http://schemas.openxmlformats.org/drawingml/2006/main" noChangeAspect="1"/>
+            </wp:cNvGraphicFramePr>
+            <a:graphic xmlns:a="http://schemas.openxmlformats.org/drawingml/2006/main">
+              <a:graphicData uri="http://schemas.openxmlformats.org/drawingml/2006/picture">
+                <pic:pic xmlns:pic="http://schemas.openxmlformats.org/drawingml/2006/picture">
+                  <pic:nvPicPr>
+                    <pic:cNvPr id="1" name=""/>
+                    <pic:cNvPicPr/>
+                  </pic:nvPicPr>
+                  <pic:blipFill>
+                    <a:blip r:embed="rId30"/>
+                    <a:stretch>
+                      <a:fillRect/>
+                    </a:stretch>
+                  </pic:blipFill>
+                  <pic:spPr>
+                    <a:xfrm>
+                      <a:off x="0" y="0"/>
+                      <a:ext cx="5612130" cy="2209165"/>
+                    </a:xfrm>
+                    <a:prstGeom prst="rect">
+                      <a:avLst/>
+                    </a:prstGeom>
+                  </pic:spPr>
+                </pic:pic>
+              </a:graphicData>
+            </a:graphic>
+          </wp:inline>
+        </w:drawing>
+      </w:r>
+    </w:p>
+    <w:p>
+      <w:pPr>
+        <w:pStyle w:val="Descripcin"/>
+        <w:jc w:val="center"/>
+      </w:pPr>
+      <w:r>
+        <w:t xml:space="preserve">Ilustración </w:t>
+      </w:r>
+      <w:fldSimple w:instr=" SEQ Ilustración \* ARABIC ">
+        <w:r>
+          <w:rPr>
+            <w:noProof/>
+          </w:rPr>
+          <w:t>20</w:t>
+        </w:r>
+      </w:fldSimple>
+      <w:r>
+        <w:t>. Horas TCU</w:t>
+      </w:r>
+    </w:p>
+    <w:p>
+      <w:bookmarkStart w:id="16" w:name="_GoBack"/>
+      <w:bookmarkEnd w:id="16"/>
+    </w:p>
+    <w:p/>
+    <w:p/>
     <w:p/>
     <w:sectPr>
-      <w:headerReference w:type="default" r:id="rId25"/>
-      <w:footerReference w:type="default" r:id="rId26"/>
+      <w:headerReference w:type="default" r:id="rId31"/>
+      <w:footerReference w:type="default" r:id="rId32"/>
       <w:pgSz w:w="12240" w:h="15840"/>
       <w:pgMar w:top="1417" w:right="1701" w:bottom="1417" w:left="1701" w:header="708" w:footer="708" w:gutter="0"/>
       <w:cols w:space="708"/>
@@ -3764,7 +4641,7 @@
         <w:color w:val="5B9BD5" w:themeColor="accent1"/>
         <w:lang w:val="es-ES"/>
       </w:rPr>
-      <w:t>16</w:t>
+      <w:t>20</w:t>
     </w:r>
     <w:r>
       <w:rPr>
@@ -3803,7 +4680,7 @@
         <w:color w:val="5B9BD5" w:themeColor="accent1"/>
         <w:lang w:val="es-ES"/>
       </w:rPr>
-      <w:t>16</w:t>
+      <w:t>20</w:t>
     </w:r>
     <w:r>
       <w:rPr>
@@ -3922,6 +4799,92 @@
 <file path=word/numbering.xml><?xml version="1.0" encoding="utf-8"?>
 <w:numbering xmlns:wpc="http://schemas.microsoft.com/office/word/2010/wordprocessingCanvas" xmlns:cx="http://schemas.microsoft.com/office/drawing/2014/chartex" xmlns:mc="http://schemas.openxmlformats.org/markup-compatibility/2006" xmlns:o="urn:schemas-microsoft-com:office:office" xmlns:r="http://schemas.openxmlformats.org/officeDocument/2006/relationships" xmlns:m="http://schemas.openxmlformats.org/officeDocument/2006/math" xmlns:v="urn:schemas-microsoft-com:vml" xmlns:wp14="http://schemas.microsoft.com/office/word/2010/wordprocessingDrawing" xmlns:wp="http://schemas.openxmlformats.org/drawingml/2006/wordprocessingDrawing" xmlns:w10="urn:schemas-microsoft-com:office:word" xmlns:w="http://schemas.openxmlformats.org/wordprocessingml/2006/main" xmlns:w14="http://schemas.microsoft.com/office/word/2010/wordml" xmlns:w15="http://schemas.microsoft.com/office/word/2012/wordml" xmlns:w16se="http://schemas.microsoft.com/office/word/2015/wordml/symex" xmlns:wpg="http://schemas.microsoft.com/office/word/2010/wordprocessingGroup" xmlns:wpi="http://schemas.microsoft.com/office/word/2010/wordprocessingInk" xmlns:wne="http://schemas.microsoft.com/office/word/2006/wordml" xmlns:wps="http://schemas.microsoft.com/office/word/2010/wordprocessingShape" mc:Ignorable="w14 w15 w16se wp14">
   <w:abstractNum w:abstractNumId="0" w15:restartNumberingAfterBreak="0">
+    <w:nsid w:val="00253198"/>
+    <w:multiLevelType w:val="hybridMultilevel"/>
+    <w:tmpl w:val="41C6BC1E"/>
+    <w:lvl w:ilvl="0" w:tplc="140A0013">
+      <w:start w:val="1"/>
+      <w:numFmt w:val="upperRoman"/>
+      <w:lvlText w:val="%1."/>
+      <w:lvlJc w:val="right"/>
+      <w:pPr>
+        <w:ind w:left="720" w:hanging="360"/>
+      </w:pPr>
+    </w:lvl>
+    <w:lvl w:ilvl="1" w:tplc="140A0019" w:tentative="1">
+      <w:start w:val="1"/>
+      <w:numFmt w:val="lowerLetter"/>
+      <w:lvlText w:val="%2."/>
+      <w:lvlJc w:val="left"/>
+      <w:pPr>
+        <w:ind w:left="1440" w:hanging="360"/>
+      </w:pPr>
+    </w:lvl>
+    <w:lvl w:ilvl="2" w:tplc="140A001B" w:tentative="1">
+      <w:start w:val="1"/>
+      <w:numFmt w:val="lowerRoman"/>
+      <w:lvlText w:val="%3."/>
+      <w:lvlJc w:val="right"/>
+      <w:pPr>
+        <w:ind w:left="2160" w:hanging="180"/>
+      </w:pPr>
+    </w:lvl>
+    <w:lvl w:ilvl="3" w:tplc="140A000F" w:tentative="1">
+      <w:start w:val="1"/>
+      <w:numFmt w:val="decimal"/>
+      <w:lvlText w:val="%4."/>
+      <w:lvlJc w:val="left"/>
+      <w:pPr>
+        <w:ind w:left="2880" w:hanging="360"/>
+      </w:pPr>
+    </w:lvl>
+    <w:lvl w:ilvl="4" w:tplc="140A0019" w:tentative="1">
+      <w:start w:val="1"/>
+      <w:numFmt w:val="lowerLetter"/>
+      <w:lvlText w:val="%5."/>
+      <w:lvlJc w:val="left"/>
+      <w:pPr>
+        <w:ind w:left="3600" w:hanging="360"/>
+      </w:pPr>
+    </w:lvl>
+    <w:lvl w:ilvl="5" w:tplc="140A001B" w:tentative="1">
+      <w:start w:val="1"/>
+      <w:numFmt w:val="lowerRoman"/>
+      <w:lvlText w:val="%6."/>
+      <w:lvlJc w:val="right"/>
+      <w:pPr>
+        <w:ind w:left="4320" w:hanging="180"/>
+      </w:pPr>
+    </w:lvl>
+    <w:lvl w:ilvl="6" w:tplc="140A000F" w:tentative="1">
+      <w:start w:val="1"/>
+      <w:numFmt w:val="decimal"/>
+      <w:lvlText w:val="%7."/>
+      <w:lvlJc w:val="left"/>
+      <w:pPr>
+        <w:ind w:left="5040" w:hanging="360"/>
+      </w:pPr>
+    </w:lvl>
+    <w:lvl w:ilvl="7" w:tplc="140A0019" w:tentative="1">
+      <w:start w:val="1"/>
+      <w:numFmt w:val="lowerLetter"/>
+      <w:lvlText w:val="%8."/>
+      <w:lvlJc w:val="left"/>
+      <w:pPr>
+        <w:ind w:left="5760" w:hanging="360"/>
+      </w:pPr>
+    </w:lvl>
+    <w:lvl w:ilvl="8" w:tplc="140A001B" w:tentative="1">
+      <w:start w:val="1"/>
+      <w:numFmt w:val="lowerRoman"/>
+      <w:lvlText w:val="%9."/>
+      <w:lvlJc w:val="right"/>
+      <w:pPr>
+        <w:ind w:left="6480" w:hanging="180"/>
+      </w:pPr>
+    </w:lvl>
+  </w:abstractNum>
+  <w:abstractNum w:abstractNumId="1" w15:restartNumberingAfterBreak="0">
     <w:nsid w:val="0F8055A1"/>
     <w:multiLevelType w:val="hybridMultilevel"/>
     <w:tmpl w:val="ADC27B62"/>
@@ -4007,10 +4970,10 @@
       </w:pPr>
     </w:lvl>
   </w:abstractNum>
-  <w:abstractNum w:abstractNumId="1" w15:restartNumberingAfterBreak="0">
+  <w:abstractNum w:abstractNumId="2" w15:restartNumberingAfterBreak="0">
     <w:nsid w:val="135C6C09"/>
     <w:multiLevelType w:val="hybridMultilevel"/>
-    <w:tmpl w:val="6E1474D6"/>
+    <w:tmpl w:val="6D48EEB8"/>
     <w:lvl w:ilvl="0" w:tplc="140A0019">
       <w:start w:val="1"/>
       <w:numFmt w:val="lowerLetter"/>
@@ -4093,7 +5056,7 @@
       </w:pPr>
     </w:lvl>
   </w:abstractNum>
-  <w:abstractNum w:abstractNumId="2" w15:restartNumberingAfterBreak="0">
+  <w:abstractNum w:abstractNumId="3" w15:restartNumberingAfterBreak="0">
     <w:nsid w:val="3D313589"/>
     <w:multiLevelType w:val="hybridMultilevel"/>
     <w:tmpl w:val="10DAF800"/>
@@ -4206,7 +5169,7 @@
       </w:rPr>
     </w:lvl>
   </w:abstractNum>
-  <w:abstractNum w:abstractNumId="3" w15:restartNumberingAfterBreak="0">
+  <w:abstractNum w:abstractNumId="4" w15:restartNumberingAfterBreak="0">
     <w:nsid w:val="78CC7529"/>
     <w:multiLevelType w:val="hybridMultilevel"/>
     <w:tmpl w:val="D9345BC4"/>
@@ -4293,16 +5256,19 @@
     </w:lvl>
   </w:abstractNum>
   <w:num w:numId="1">
-    <w:abstractNumId w:val="0"/>
+    <w:abstractNumId w:val="1"/>
   </w:num>
   <w:num w:numId="2">
+    <w:abstractNumId w:val="4"/>
+  </w:num>
+  <w:num w:numId="3">
+    <w:abstractNumId w:val="2"/>
+  </w:num>
+  <w:num w:numId="4">
     <w:abstractNumId w:val="3"/>
   </w:num>
-  <w:num w:numId="3">
-    <w:abstractNumId w:val="1"/>
-  </w:num>
-  <w:num w:numId="4">
-    <w:abstractNumId w:val="2"/>
+  <w:num w:numId="5">
+    <w:abstractNumId w:val="0"/>
   </w:num>
 </w:numbering>
 </file>
@@ -5249,7 +6215,7 @@
 </file>
 
 <file path=customXml/itemProps1.xml><?xml version="1.0" encoding="utf-8"?>
-<ds:datastoreItem xmlns:ds="http://schemas.openxmlformats.org/officeDocument/2006/customXml" ds:itemID="{1B2F72BF-1848-4863-82D9-2B1542E5C6F6}">
+<ds:datastoreItem xmlns:ds="http://schemas.openxmlformats.org/officeDocument/2006/customXml" ds:itemID="{FC82D637-E3AC-4FFA-8AB9-A52CD836210B}">
   <ds:schemaRefs>
     <ds:schemaRef ds:uri="http://schemas.openxmlformats.org/officeDocument/2006/bibliography"/>
   </ds:schemaRefs>

</xml_diff>